<commit_message>
Diffusion model sampling notebook
</commit_message>
<xml_diff>
--- a/DL Short Course Notes.docx
+++ b/DL Short Course Notes.docx
@@ -915,7 +915,7 @@
             </w:rPr>
             <w:fldChar w:fldCharType="separate"/>
           </w:r>
-          <w:hyperlink w:anchor="_Toc137797998" w:history="1">
+          <w:hyperlink w:anchor="_Toc137801981" w:history="1">
             <w:r>
               <w:rPr>
                 <w:rStyle w:val="Hyperlink"/>
@@ -942,7 +942,7 @@
                 <w:noProof/>
                 <w:webHidden/>
               </w:rPr>
-              <w:instrText xml:space="preserve"> PAGEREF _Toc137797998 \h </w:instrText>
+              <w:instrText xml:space="preserve"> PAGEREF _Toc137801981 \h </w:instrText>
             </w:r>
             <w:r>
               <w:rPr>
@@ -989,7 +989,7 @@
               <w:lang w:eastAsia="en-GB"/>
             </w:rPr>
           </w:pPr>
-          <w:hyperlink w:anchor="_Toc137797999" w:history="1">
+          <w:hyperlink w:anchor="_Toc137801982" w:history="1">
             <w:r>
               <w:rPr>
                 <w:rStyle w:val="Hyperlink"/>
@@ -1016,7 +1016,7 @@
                 <w:noProof/>
                 <w:webHidden/>
               </w:rPr>
-              <w:instrText xml:space="preserve"> PAGEREF _Toc137797999 \h </w:instrText>
+              <w:instrText xml:space="preserve"> PAGEREF _Toc137801982 \h </w:instrText>
             </w:r>
             <w:r>
               <w:rPr>
@@ -1063,7 +1063,7 @@
               <w:lang w:eastAsia="en-GB"/>
             </w:rPr>
           </w:pPr>
-          <w:hyperlink w:anchor="_Toc137798000" w:history="1">
+          <w:hyperlink w:anchor="_Toc137801983" w:history="1">
             <w:r>
               <w:rPr>
                 <w:rStyle w:val="Hyperlink"/>
@@ -1090,7 +1090,7 @@
                 <w:noProof/>
                 <w:webHidden/>
               </w:rPr>
-              <w:instrText xml:space="preserve"> PAGEREF _Toc137798000 \h </w:instrText>
+              <w:instrText xml:space="preserve"> PAGEREF _Toc137801983 \h </w:instrText>
             </w:r>
             <w:r>
               <w:rPr>
@@ -1137,7 +1137,7 @@
               <w:lang w:eastAsia="en-GB"/>
             </w:rPr>
           </w:pPr>
-          <w:hyperlink w:anchor="_Toc137798001" w:history="1">
+          <w:hyperlink w:anchor="_Toc137801984" w:history="1">
             <w:r>
               <w:rPr>
                 <w:rStyle w:val="Hyperlink"/>
@@ -1164,7 +1164,7 @@
                 <w:noProof/>
                 <w:webHidden/>
               </w:rPr>
-              <w:instrText xml:space="preserve"> PAGEREF _Toc137798001 \h </w:instrText>
+              <w:instrText xml:space="preserve"> PAGEREF _Toc137801984 \h </w:instrText>
             </w:r>
             <w:r>
               <w:rPr>
@@ -1211,7 +1211,7 @@
               <w:lang w:eastAsia="en-GB"/>
             </w:rPr>
           </w:pPr>
-          <w:hyperlink w:anchor="_Toc137798002" w:history="1">
+          <w:hyperlink w:anchor="_Toc137801985" w:history="1">
             <w:r>
               <w:rPr>
                 <w:rStyle w:val="Hyperlink"/>
@@ -1238,7 +1238,7 @@
                 <w:noProof/>
                 <w:webHidden/>
               </w:rPr>
-              <w:instrText xml:space="preserve"> PAGEREF _Toc137798002 \h </w:instrText>
+              <w:instrText xml:space="preserve"> PAGEREF _Toc137801985 \h </w:instrText>
             </w:r>
             <w:r>
               <w:rPr>
@@ -1285,7 +1285,7 @@
               <w:lang w:eastAsia="en-GB"/>
             </w:rPr>
           </w:pPr>
-          <w:hyperlink w:anchor="_Toc137798003" w:history="1">
+          <w:hyperlink w:anchor="_Toc137801986" w:history="1">
             <w:r>
               <w:rPr>
                 <w:rStyle w:val="Hyperlink"/>
@@ -1312,7 +1312,7 @@
                 <w:noProof/>
                 <w:webHidden/>
               </w:rPr>
-              <w:instrText xml:space="preserve"> PAGEREF _Toc137798003 \h </w:instrText>
+              <w:instrText xml:space="preserve"> PAGEREF _Toc137801986 \h </w:instrText>
             </w:r>
             <w:r>
               <w:rPr>
@@ -1359,7 +1359,7 @@
               <w:lang w:eastAsia="en-GB"/>
             </w:rPr>
           </w:pPr>
-          <w:hyperlink w:anchor="_Toc137798004" w:history="1">
+          <w:hyperlink w:anchor="_Toc137801987" w:history="1">
             <w:r>
               <w:rPr>
                 <w:rStyle w:val="Hyperlink"/>
@@ -1386,7 +1386,7 @@
                 <w:noProof/>
                 <w:webHidden/>
               </w:rPr>
-              <w:instrText xml:space="preserve"> PAGEREF _Toc137798004 \h </w:instrText>
+              <w:instrText xml:space="preserve"> PAGEREF _Toc137801987 \h </w:instrText>
             </w:r>
             <w:r>
               <w:rPr>
@@ -1433,7 +1433,7 @@
               <w:lang w:eastAsia="en-GB"/>
             </w:rPr>
           </w:pPr>
-          <w:hyperlink w:anchor="_Toc137798005" w:history="1">
+          <w:hyperlink w:anchor="_Toc137801988" w:history="1">
             <w:r>
               <w:rPr>
                 <w:rStyle w:val="Hyperlink"/>
@@ -1460,7 +1460,7 @@
                 <w:noProof/>
                 <w:webHidden/>
               </w:rPr>
-              <w:instrText xml:space="preserve"> PAGEREF _Toc137798005 \h </w:instrText>
+              <w:instrText xml:space="preserve"> PAGEREF _Toc137801988 \h </w:instrText>
             </w:r>
             <w:r>
               <w:rPr>
@@ -1507,7 +1507,7 @@
               <w:lang w:eastAsia="en-GB"/>
             </w:rPr>
           </w:pPr>
-          <w:hyperlink w:anchor="_Toc137798006" w:history="1">
+          <w:hyperlink w:anchor="_Toc137801989" w:history="1">
             <w:r>
               <w:rPr>
                 <w:rStyle w:val="Hyperlink"/>
@@ -1534,7 +1534,7 @@
                 <w:noProof/>
                 <w:webHidden/>
               </w:rPr>
-              <w:instrText xml:space="preserve"> PAGEREF _Toc137798006 \h </w:instrText>
+              <w:instrText xml:space="preserve"> PAGEREF _Toc137801989 \h </w:instrText>
             </w:r>
             <w:r>
               <w:rPr>
@@ -1554,7 +1554,7 @@
                 <w:noProof/>
                 <w:webHidden/>
               </w:rPr>
-              <w:t>4</w:t>
+              <w:t>5</w:t>
             </w:r>
             <w:r>
               <w:rPr>
@@ -1581,27 +1581,161 @@
               <w:lang w:eastAsia="en-GB"/>
             </w:rPr>
           </w:pPr>
-          <w:hyperlink w:anchor="_Toc137798007" w:history="1">
+          <w:hyperlink w:anchor="_Toc137801990" w:history="1">
             <w:r>
               <w:rPr>
                 <w:rStyle w:val="Hyperlink"/>
                 <w:noProof/>
               </w:rPr>
-              <w:t>How Diffusi</w:t>
-            </w:r>
+              <w:t>How Diffusion Models Work</w:t>
+            </w:r>
+            <w:r>
+              <w:rPr>
+                <w:noProof/>
+                <w:webHidden/>
+              </w:rPr>
+              <w:tab/>
+            </w:r>
+            <w:r>
+              <w:rPr>
+                <w:noProof/>
+                <w:webHidden/>
+              </w:rPr>
+              <w:fldChar w:fldCharType="begin"/>
+            </w:r>
+            <w:r>
+              <w:rPr>
+                <w:noProof/>
+                <w:webHidden/>
+              </w:rPr>
+              <w:instrText xml:space="preserve"> PAGEREF _Toc137801990 \h </w:instrText>
+            </w:r>
+            <w:r>
+              <w:rPr>
+                <w:noProof/>
+                <w:webHidden/>
+              </w:rPr>
+            </w:r>
+            <w:r>
+              <w:rPr>
+                <w:noProof/>
+                <w:webHidden/>
+              </w:rPr>
+              <w:fldChar w:fldCharType="separate"/>
+            </w:r>
+            <w:r>
+              <w:rPr>
+                <w:noProof/>
+                <w:webHidden/>
+              </w:rPr>
+              <w:t>6</w:t>
+            </w:r>
+            <w:r>
+              <w:rPr>
+                <w:noProof/>
+                <w:webHidden/>
+              </w:rPr>
+              <w:fldChar w:fldCharType="end"/>
+            </w:r>
+          </w:hyperlink>
+        </w:p>
+        <w:p>
+          <w:pPr>
+            <w:pStyle w:val="TOC2"/>
+            <w:tabs>
+              <w:tab w:val="right" w:leader="dot" w:pos="9016"/>
+            </w:tabs>
+            <w:rPr>
+              <w:rFonts w:eastAsiaTheme="minorEastAsia"/>
+              <w:b w:val="0"/>
+              <w:bCs w:val="0"/>
+              <w:noProof/>
+              <w:sz w:val="24"/>
+              <w:szCs w:val="24"/>
+              <w:lang w:eastAsia="en-GB"/>
+            </w:rPr>
+          </w:pPr>
+          <w:hyperlink w:anchor="_Toc137801991" w:history="1">
             <w:r>
               <w:rPr>
                 <w:rStyle w:val="Hyperlink"/>
                 <w:noProof/>
               </w:rPr>
-              <w:t>o</w:t>
-            </w:r>
+              <w:t>Introduction</w:t>
+            </w:r>
+            <w:r>
+              <w:rPr>
+                <w:noProof/>
+                <w:webHidden/>
+              </w:rPr>
+              <w:tab/>
+            </w:r>
+            <w:r>
+              <w:rPr>
+                <w:noProof/>
+                <w:webHidden/>
+              </w:rPr>
+              <w:fldChar w:fldCharType="begin"/>
+            </w:r>
+            <w:r>
+              <w:rPr>
+                <w:noProof/>
+                <w:webHidden/>
+              </w:rPr>
+              <w:instrText xml:space="preserve"> PAGEREF _Toc137801991 \h </w:instrText>
+            </w:r>
+            <w:r>
+              <w:rPr>
+                <w:noProof/>
+                <w:webHidden/>
+              </w:rPr>
+            </w:r>
+            <w:r>
+              <w:rPr>
+                <w:noProof/>
+                <w:webHidden/>
+              </w:rPr>
+              <w:fldChar w:fldCharType="separate"/>
+            </w:r>
+            <w:r>
+              <w:rPr>
+                <w:noProof/>
+                <w:webHidden/>
+              </w:rPr>
+              <w:t>6</w:t>
+            </w:r>
+            <w:r>
+              <w:rPr>
+                <w:noProof/>
+                <w:webHidden/>
+              </w:rPr>
+              <w:fldChar w:fldCharType="end"/>
+            </w:r>
+          </w:hyperlink>
+        </w:p>
+        <w:p>
+          <w:pPr>
+            <w:pStyle w:val="TOC2"/>
+            <w:tabs>
+              <w:tab w:val="right" w:leader="dot" w:pos="9016"/>
+            </w:tabs>
+            <w:rPr>
+              <w:rFonts w:eastAsiaTheme="minorEastAsia"/>
+              <w:b w:val="0"/>
+              <w:bCs w:val="0"/>
+              <w:noProof/>
+              <w:sz w:val="24"/>
+              <w:szCs w:val="24"/>
+              <w:lang w:eastAsia="en-GB"/>
+            </w:rPr>
+          </w:pPr>
+          <w:hyperlink w:anchor="_Toc137801992" w:history="1">
             <w:r>
               <w:rPr>
                 <w:rStyle w:val="Hyperlink"/>
                 <w:noProof/>
               </w:rPr>
-              <w:t>n Models Work</w:t>
+              <w:t>Intuition</w:t>
             </w:r>
             <w:r>
               <w:rPr>
@@ -1622,7 +1756,7 @@
                 <w:noProof/>
                 <w:webHidden/>
               </w:rPr>
-              <w:instrText xml:space="preserve"> PAGEREF _Toc137798007 \h </w:instrText>
+              <w:instrText xml:space="preserve"> PAGEREF _Toc137801992 \h </w:instrText>
             </w:r>
             <w:r>
               <w:rPr>
@@ -1643,6 +1777,94 @@
                 <w:webHidden/>
               </w:rPr>
               <w:t>6</w:t>
+            </w:r>
+            <w:r>
+              <w:rPr>
+                <w:noProof/>
+                <w:webHidden/>
+              </w:rPr>
+              <w:fldChar w:fldCharType="end"/>
+            </w:r>
+          </w:hyperlink>
+        </w:p>
+        <w:p>
+          <w:pPr>
+            <w:pStyle w:val="TOC2"/>
+            <w:tabs>
+              <w:tab w:val="right" w:leader="dot" w:pos="9016"/>
+            </w:tabs>
+            <w:rPr>
+              <w:rFonts w:eastAsiaTheme="minorEastAsia"/>
+              <w:b w:val="0"/>
+              <w:bCs w:val="0"/>
+              <w:noProof/>
+              <w:sz w:val="24"/>
+              <w:szCs w:val="24"/>
+              <w:lang w:eastAsia="en-GB"/>
+            </w:rPr>
+          </w:pPr>
+          <w:hyperlink w:anchor="_Toc137801993" w:history="1">
+            <w:r>
+              <w:rPr>
+                <w:rStyle w:val="Hyperlink"/>
+                <w:noProof/>
+              </w:rPr>
+              <w:t>Sampli</w:t>
+            </w:r>
+            <w:r>
+              <w:rPr>
+                <w:rStyle w:val="Hyperlink"/>
+                <w:noProof/>
+              </w:rPr>
+              <w:t>n</w:t>
+            </w:r>
+            <w:r>
+              <w:rPr>
+                <w:rStyle w:val="Hyperlink"/>
+                <w:noProof/>
+              </w:rPr>
+              <w:t>g</w:t>
+            </w:r>
+            <w:r>
+              <w:rPr>
+                <w:noProof/>
+                <w:webHidden/>
+              </w:rPr>
+              <w:tab/>
+            </w:r>
+            <w:r>
+              <w:rPr>
+                <w:noProof/>
+                <w:webHidden/>
+              </w:rPr>
+              <w:fldChar w:fldCharType="begin"/>
+            </w:r>
+            <w:r>
+              <w:rPr>
+                <w:noProof/>
+                <w:webHidden/>
+              </w:rPr>
+              <w:instrText xml:space="preserve"> PAGEREF _Toc137801993 \h </w:instrText>
+            </w:r>
+            <w:r>
+              <w:rPr>
+                <w:noProof/>
+                <w:webHidden/>
+              </w:rPr>
+            </w:r>
+            <w:r>
+              <w:rPr>
+                <w:noProof/>
+                <w:webHidden/>
+              </w:rPr>
+              <w:fldChar w:fldCharType="separate"/>
+            </w:r>
+            <w:r>
+              <w:rPr>
+                <w:noProof/>
+                <w:webHidden/>
+              </w:rPr>
+              <w:t>7</w:t>
             </w:r>
             <w:r>
               <w:rPr>
@@ -1707,7 +1929,7 @@
       <w:pPr>
         <w:pStyle w:val="Heading1"/>
       </w:pPr>
-      <w:bookmarkStart w:id="0" w:name="_Toc137797998"/>
+      <w:bookmarkStart w:id="0" w:name="_Toc137801981"/>
       <w:proofErr w:type="spellStart"/>
       <w:r>
         <w:t>LangChain</w:t>
@@ -1723,7 +1945,7 @@
       <w:pPr>
         <w:pStyle w:val="Heading2"/>
       </w:pPr>
-      <w:bookmarkStart w:id="1" w:name="_Toc137797999"/>
+      <w:bookmarkStart w:id="1" w:name="_Toc137801982"/>
       <w:r>
         <w:t>Introduction</w:t>
       </w:r>
@@ -1801,7 +2023,7 @@
       <w:pPr>
         <w:pStyle w:val="Heading2"/>
       </w:pPr>
-      <w:bookmarkStart w:id="2" w:name="_Toc137798000"/>
+      <w:bookmarkStart w:id="2" w:name="_Toc137801983"/>
       <w:r>
         <w:t>Models, Prompts, and Parsers</w:t>
       </w:r>
@@ -1917,7 +2139,7 @@
       <w:pPr>
         <w:pStyle w:val="Heading2"/>
       </w:pPr>
-      <w:bookmarkStart w:id="3" w:name="_Toc137798001"/>
+      <w:bookmarkStart w:id="3" w:name="_Toc137801984"/>
       <w:r>
         <w:t>Memory</w:t>
       </w:r>
@@ -1946,6 +2168,7 @@
         <w:spacing w:line="360" w:lineRule="auto"/>
       </w:pPr>
       <w:r>
+        <w:lastRenderedPageBreak/>
         <w:t xml:space="preserve">The </w:t>
       </w:r>
       <w:r>
@@ -1970,11 +2193,7 @@
         <w:spacing w:line="360" w:lineRule="auto"/>
       </w:pPr>
       <w:r>
-        <w:t xml:space="preserve">The LLM itself is stateless (it does not remember anything from the past). Wrapper code gives the full conversation so far as context to the LLM so it could generate a </w:t>
-      </w:r>
-      <w:r>
-        <w:lastRenderedPageBreak/>
-        <w:t xml:space="preserve">response. As a conversation gets longer the context gets longer and becomes expensive to provide. </w:t>
+        <w:t xml:space="preserve">The LLM itself is stateless (it does not remember anything from the past). Wrapper code gives the full conversation so far as context to the LLM so it could generate a response. As a conversation gets longer the context gets longer and becomes expensive to provide. </w:t>
       </w:r>
       <w:proofErr w:type="spellStart"/>
       <w:r>
@@ -2123,7 +2342,7 @@
       <w:pPr>
         <w:pStyle w:val="Heading2"/>
       </w:pPr>
-      <w:bookmarkStart w:id="4" w:name="_Toc137798002"/>
+      <w:bookmarkStart w:id="4" w:name="_Toc137801985"/>
       <w:r>
         <w:t>Chains</w:t>
       </w:r>
@@ -2208,7 +2427,7 @@
       <w:pPr>
         <w:pStyle w:val="Heading2"/>
       </w:pPr>
-      <w:bookmarkStart w:id="5" w:name="_Toc137798003"/>
+      <w:bookmarkStart w:id="5" w:name="_Toc137801986"/>
       <w:r>
         <w:t>Q</w:t>
       </w:r>
@@ -2258,6 +2477,7 @@
         <w:spacing w:line="360" w:lineRule="auto"/>
       </w:pPr>
       <w:r>
+        <w:lastRenderedPageBreak/>
         <w:t xml:space="preserve">An </w:t>
       </w:r>
       <w:r>
@@ -2276,7 +2496,6 @@
         <w:spacing w:line="360" w:lineRule="auto"/>
       </w:pPr>
       <w:r>
-        <w:lastRenderedPageBreak/>
         <w:t xml:space="preserve">A </w:t>
       </w:r>
       <w:r>
@@ -2429,7 +2648,7 @@
       <w:pPr>
         <w:pStyle w:val="Heading2"/>
       </w:pPr>
-      <w:bookmarkStart w:id="6" w:name="_Toc137798004"/>
+      <w:bookmarkStart w:id="6" w:name="_Toc137801987"/>
       <w:r>
         <w:t>Evaluation</w:t>
       </w:r>
@@ -2454,7 +2673,7 @@
       <w:pPr>
         <w:pStyle w:val="Heading2"/>
       </w:pPr>
-      <w:bookmarkStart w:id="7" w:name="_Toc137798005"/>
+      <w:bookmarkStart w:id="7" w:name="_Toc137801988"/>
       <w:r>
         <w:t>Agents</w:t>
       </w:r>
@@ -2522,8 +2741,9 @@
       <w:pPr>
         <w:pStyle w:val="Heading2"/>
       </w:pPr>
-      <w:bookmarkStart w:id="8" w:name="_Toc137798006"/>
-      <w:r>
+      <w:bookmarkStart w:id="8" w:name="_Toc137801989"/>
+      <w:r>
+        <w:lastRenderedPageBreak/>
         <w:t>Conclusion</w:t>
       </w:r>
       <w:bookmarkEnd w:id="8"/>
@@ -2532,69 +2752,846 @@
     <w:p>
       <w:proofErr w:type="spellStart"/>
       <w:r>
+        <w:t>LangChain</w:t>
+      </w:r>
+      <w:proofErr w:type="spellEnd"/>
+      <w:r>
+        <w:t xml:space="preserve">, as explored in this course by deeplearning.ai, empowers us to swiftly construct and deploy impressive applications powered by large language models (LLMs). It leverages the capabilities of state-of-the-art LLMs, combines them with unique functionalities like chains, agents, and custom prompts, and presents a streamlined interface for rapid development. While the course provides a solid introduction, it only scratches the surface of </w:t>
+      </w:r>
+      <w:proofErr w:type="spellStart"/>
+      <w:r>
+        <w:t>LangChain's</w:t>
+      </w:r>
+      <w:proofErr w:type="spellEnd"/>
+      <w:r>
+        <w:t xml:space="preserve"> full potential. There is a vast array of features and capabilities that remain to be discovered and harnessed, which could revolutionize the way we build and interact with LLM applications.</w:t>
+      </w:r>
+    </w:p>
+    <w:p/>
+    <w:p/>
+    <w:p/>
+    <w:p/>
+    <w:p/>
+    <w:p/>
+    <w:p/>
+    <w:p/>
+    <w:p/>
+    <w:p/>
+    <w:p/>
+    <w:p/>
+    <w:p/>
+    <w:p/>
+    <w:p/>
+    <w:p/>
+    <w:p/>
+    <w:p/>
+    <w:p/>
+    <w:p/>
+    <w:p/>
+    <w:p/>
+    <w:p/>
+    <w:p/>
+    <w:p/>
+    <w:p/>
+    <w:p/>
+    <w:p/>
+    <w:p/>
+    <w:p/>
+    <w:p/>
+    <w:p/>
+    <w:p>
+      <w:pPr>
+        <w:pStyle w:val="Heading1"/>
+      </w:pPr>
+      <w:bookmarkStart w:id="9" w:name="_Toc137801990"/>
+      <w:r>
+        <w:t>How Diffusion Models Work</w:t>
+      </w:r>
+      <w:bookmarkEnd w:id="9"/>
+    </w:p>
+    <w:p/>
+    <w:p>
+      <w:pPr>
+        <w:pStyle w:val="Heading2"/>
+      </w:pPr>
+      <w:bookmarkStart w:id="10" w:name="_Toc137801991"/>
+      <w:r>
+        <w:t>Introduction</w:t>
+      </w:r>
+      <w:bookmarkEnd w:id="10"/>
+    </w:p>
+    <w:p/>
+    <w:p>
+      <w:r>
+        <w:t>Diffusion models are a type of generative model used in machine learning. They are used to generate new samples from a learned data distribution. The term "diffusion" comes from the way these models work, which is similar to the process of diffusion in physics.</w:t>
+      </w:r>
+    </w:p>
+    <w:p/>
+    <w:p>
+      <w:r>
+        <w:t>Here's a high-level overview of how diffusion models work:</w:t>
+      </w:r>
+    </w:p>
+    <w:p>
+      <w:pPr>
+        <w:pStyle w:val="ListParagraph"/>
+        <w:numPr>
+          <w:ilvl w:val="0"/>
+          <w:numId w:val="9"/>
+        </w:numPr>
+      </w:pPr>
+      <w:r>
+        <w:rPr>
+          <w:b/>
+          <w:bCs/>
+        </w:rPr>
+        <w:t>Data Distribution</w:t>
+      </w:r>
+      <w:r>
+        <w:t>: The model starts with a dataset, which represents a certain distribution of data. This could be anything from images of faces to text documents.</w:t>
+      </w:r>
+    </w:p>
+    <w:p>
+      <w:pPr>
+        <w:pStyle w:val="ListParagraph"/>
+        <w:numPr>
+          <w:ilvl w:val="0"/>
+          <w:numId w:val="9"/>
+        </w:numPr>
+      </w:pPr>
+      <w:r>
+        <w:rPr>
+          <w:b/>
+          <w:bCs/>
+        </w:rPr>
+        <w:t>Noise Addition</w:t>
+      </w:r>
+      <w:r>
+        <w:t>: The model then adds noise to this data, gradually transforming the data distribution into a known distribution, usually a standard Gaussian distribution. This process is akin to the diffusion process in physics, where particles spread out from a high concentration area to a low concentration area until a uniform distribution is achieved.</w:t>
+      </w:r>
+    </w:p>
+    <w:p>
+      <w:pPr>
+        <w:pStyle w:val="ListParagraph"/>
+        <w:numPr>
+          <w:ilvl w:val="0"/>
+          <w:numId w:val="9"/>
+        </w:numPr>
+      </w:pPr>
+      <w:r>
+        <w:rPr>
+          <w:b/>
+          <w:bCs/>
+        </w:rPr>
+        <w:t>Noise Reduction</w:t>
+      </w:r>
+      <w:r>
+        <w:t>: To generate new samples, the model starts with a sample from the known distribution (the Gaussian), and then gradually reduces the noise, transforming the sample back into the data distribution. The model learns to perform this noise reduction process through training.</w:t>
+      </w:r>
+    </w:p>
+    <w:p>
+      <w:pPr>
+        <w:pStyle w:val="ListParagraph"/>
+        <w:numPr>
+          <w:ilvl w:val="0"/>
+          <w:numId w:val="9"/>
+        </w:numPr>
+      </w:pPr>
+      <w:r>
+        <w:rPr>
+          <w:b/>
+          <w:bCs/>
+        </w:rPr>
+        <w:t>Generation of New Samples</w:t>
+      </w:r>
+      <w:r>
+        <w:t>:</w:t>
+      </w:r>
+      <w:r>
+        <w:t xml:space="preserve"> The end result is a new sample that should resemble the original data distribution. For example, if the model was trained on images of faces, it should be able to generate new images of faces that it has never seen before.</w:t>
+      </w:r>
+    </w:p>
+    <w:p/>
+    <w:p>
+      <w:r>
+        <w:t>Diffusion models have been used to achieve state-of-the-art results in various tasks, such as image generation and text-to-speech synthesis. They are particularly notable for their ability to generate high-quality, diverse samples.</w:t>
+      </w:r>
+    </w:p>
+    <w:p/>
+    <w:p>
+      <w:pPr>
+        <w:pStyle w:val="Heading2"/>
+      </w:pPr>
+      <w:bookmarkStart w:id="11" w:name="_Toc137801992"/>
+      <w:r>
+        <w:t>Intuition</w:t>
+      </w:r>
+      <w:bookmarkEnd w:id="11"/>
+    </w:p>
+    <w:p/>
+    <w:p>
+      <w:pPr>
+        <w:numPr>
+          <w:ilvl w:val="0"/>
+          <w:numId w:val="10"/>
+        </w:numPr>
+      </w:pPr>
+      <w:r>
+        <w:rPr>
+          <w:b/>
+          <w:bCs/>
+        </w:rPr>
+        <w:t>Forward Process (Data to Noise):</w:t>
+      </w:r>
+      <w:r>
+        <w:t xml:space="preserve"> We start with a dataset of sprites. Each sprite can be thought of as a point in a high-dimensional space, where each dimension corresponds to a pixel's </w:t>
+      </w:r>
+      <w:proofErr w:type="spellStart"/>
+      <w:r>
+        <w:t>color</w:t>
+      </w:r>
+      <w:proofErr w:type="spellEnd"/>
+      <w:r>
+        <w:t xml:space="preserve"> value. The distribution of these points is the data distribution. The diffusion model then adds noise to these points, gradually transforming the data distribution into a standard normal distribution. This is akin to blurring the sprites until they become unrecognizable blobs of noise.</w:t>
+      </w:r>
+    </w:p>
+    <w:p>
+      <w:pPr>
+        <w:numPr>
+          <w:ilvl w:val="0"/>
+          <w:numId w:val="10"/>
+        </w:numPr>
+      </w:pPr>
+      <w:r>
+        <w:rPr>
+          <w:b/>
+          <w:bCs/>
+        </w:rPr>
+        <w:t>Training the Model:</w:t>
+      </w:r>
+      <w:r>
+        <w:t xml:space="preserve"> During training, the model learns how to perform this noise addition process. More specifically, it learns a series of transformations that can gradually add noise to the sprites to transform them into the standard normal distribution. The model is trained using a method called maximum likelihood estimation, which adjusts the model's parameters to maximize the likelihood of the observed data given the model.</w:t>
+      </w:r>
+    </w:p>
+    <w:p>
+      <w:pPr>
+        <w:numPr>
+          <w:ilvl w:val="0"/>
+          <w:numId w:val="10"/>
+        </w:numPr>
+      </w:pPr>
+      <w:r>
+        <w:rPr>
+          <w:b/>
+          <w:bCs/>
+        </w:rPr>
+        <w:t>Reverse Process (Noise to Data):</w:t>
+      </w:r>
+      <w:r>
+        <w:t xml:space="preserve"> Once the model is trained, it can generate new sprites by reversing the noise addition process. It starts with a sample from the standard normal distribution (a blob of noise), and then gradually reduces the noise, transforming it back into the data distribution. The model uses the transformations it </w:t>
+      </w:r>
+      <w:r>
         <w:lastRenderedPageBreak/>
-        <w:t>LangChain</w:t>
+        <w:t>learned during training to perform this noise reduction process. The end result is a new sprite that should resemble the original data distribution.</w:t>
+      </w:r>
+    </w:p>
+    <w:p>
+      <w:pPr>
+        <w:numPr>
+          <w:ilvl w:val="0"/>
+          <w:numId w:val="10"/>
+        </w:numPr>
+      </w:pPr>
+      <w:r>
+        <w:rPr>
+          <w:b/>
+          <w:bCs/>
+        </w:rPr>
+        <w:t>Generating Novel Sprites:</w:t>
+      </w:r>
+      <w:r>
+        <w:t xml:space="preserve"> By starting with different samples from the standard normal distribution, the model can generate a variety of different sprites. Because the model learned the data distribution from the original sprite dataset, the generated sprites should resemble the types of sprites in that dataset, but they will be novel in the sense that they are not exact copies of the sprites in the dataset.</w:t>
+      </w:r>
+    </w:p>
+    <w:p/>
+    <w:p>
+      <w:pPr>
+        <w:pStyle w:val="Heading2"/>
+      </w:pPr>
+      <w:bookmarkStart w:id="12" w:name="_Toc137801993"/>
+      <w:r>
+        <w:t>Sampling</w:t>
+      </w:r>
+      <w:bookmarkEnd w:id="12"/>
+    </w:p>
+    <w:p/>
+    <w:p>
+      <w:r>
+        <w:t>Here's a simplified version of the sampling process in a diffusion model:</w:t>
+      </w:r>
+    </w:p>
+    <w:p>
+      <w:pPr>
+        <w:numPr>
+          <w:ilvl w:val="0"/>
+          <w:numId w:val="11"/>
+        </w:numPr>
+      </w:pPr>
+      <w:r>
+        <w:rPr>
+          <w:b/>
+          <w:bCs/>
+        </w:rPr>
+        <w:t>Initialize:</w:t>
+      </w:r>
+      <w:r>
+        <w:t xml:space="preserve"> Start with a random sample from the standard normal distribution. This will be a high-dimensional vector where each dimension corresponds to a pixel's </w:t>
+      </w:r>
+      <w:proofErr w:type="spellStart"/>
+      <w:r>
+        <w:t>color</w:t>
       </w:r>
       <w:proofErr w:type="spellEnd"/>
       <w:r>
-        <w:t xml:space="preserve">, as explored in this course by deeplearning.ai, empowers us to swiftly construct and deploy impressive applications powered by large language models (LLMs). It leverages the capabilities of state-of-the-art LLMs, combines them with unique functionalities like chains, agents, and custom prompts, and presents a streamlined interface for rapid development. While the course provides a solid introduction, it only scratches the surface of </w:t>
+        <w:t xml:space="preserve"> value in the sprite. Let's call this vector </w:t>
+      </w:r>
+      <w:r>
+        <w:rPr>
+          <w:b/>
+          <w:bCs/>
+        </w:rPr>
+        <w:t>z</w:t>
+      </w:r>
+      <w:r>
+        <w:t>.</w:t>
+      </w:r>
+    </w:p>
+    <w:p>
+      <w:pPr>
+        <w:numPr>
+          <w:ilvl w:val="0"/>
+          <w:numId w:val="11"/>
+        </w:numPr>
+      </w:pPr>
+      <w:r>
+        <w:rPr>
+          <w:b/>
+          <w:bCs/>
+        </w:rPr>
+        <w:t>Iterate:</w:t>
+      </w:r>
+      <w:r>
+        <w:t xml:space="preserve"> For a certain number of steps (let's say </w:t>
+      </w:r>
+      <w:r>
+        <w:rPr>
+          <w:b/>
+          <w:bCs/>
+        </w:rPr>
+        <w:t>T</w:t>
+      </w:r>
+      <w:r>
+        <w:t xml:space="preserve"> steps), do the following:</w:t>
+      </w:r>
+    </w:p>
+    <w:p>
+      <w:pPr>
+        <w:numPr>
+          <w:ilvl w:val="1"/>
+          <w:numId w:val="11"/>
+        </w:numPr>
+      </w:pPr>
+      <w:r>
+        <w:rPr>
+          <w:b/>
+          <w:bCs/>
+        </w:rPr>
+        <w:t>Noise Reduction:</w:t>
+      </w:r>
+      <w:r>
+        <w:t xml:space="preserve"> Apply the reverse of the noise addition process to </w:t>
+      </w:r>
+      <w:r>
+        <w:rPr>
+          <w:b/>
+          <w:bCs/>
+        </w:rPr>
+        <w:t>z</w:t>
+      </w:r>
+      <w:r>
+        <w:t xml:space="preserve">. This involves applying a transformation that was learned during training, which reduces the amount of noise in </w:t>
+      </w:r>
+      <w:r>
+        <w:rPr>
+          <w:b/>
+          <w:bCs/>
+        </w:rPr>
+        <w:t>z</w:t>
+      </w:r>
+      <w:r>
+        <w:t xml:space="preserve">. Let's call this transformed vector </w:t>
+      </w:r>
+      <w:r>
+        <w:rPr>
+          <w:b/>
+          <w:bCs/>
+        </w:rPr>
+        <w:t>z'</w:t>
+      </w:r>
+      <w:r>
+        <w:t>.</w:t>
+      </w:r>
+    </w:p>
+    <w:p>
+      <w:pPr>
+        <w:numPr>
+          <w:ilvl w:val="1"/>
+          <w:numId w:val="11"/>
+        </w:numPr>
+      </w:pPr>
+      <w:r>
+        <w:rPr>
+          <w:b/>
+          <w:bCs/>
+        </w:rPr>
+        <w:t>Resampling:</w:t>
+      </w:r>
+      <w:r>
+        <w:t xml:space="preserve"> Draw a new sample from a normal distribution that has </w:t>
+      </w:r>
+      <w:r>
+        <w:rPr>
+          <w:b/>
+          <w:bCs/>
+        </w:rPr>
+        <w:t>z'</w:t>
+      </w:r>
+      <w:r>
+        <w:t xml:space="preserve"> as its mean. This new sample becomes the new </w:t>
+      </w:r>
+      <w:r>
+        <w:rPr>
+          <w:b/>
+          <w:bCs/>
+        </w:rPr>
+        <w:t>z</w:t>
+      </w:r>
+      <w:r>
+        <w:t xml:space="preserve"> for the next step.</w:t>
+      </w:r>
+    </w:p>
+    <w:p>
+      <w:pPr>
+        <w:numPr>
+          <w:ilvl w:val="0"/>
+          <w:numId w:val="11"/>
+        </w:numPr>
+      </w:pPr>
+      <w:r>
+        <w:rPr>
+          <w:b/>
+          <w:bCs/>
+        </w:rPr>
+        <w:t>Output:</w:t>
+      </w:r>
+      <w:r>
+        <w:t xml:space="preserve"> After </w:t>
+      </w:r>
+      <w:r>
+        <w:rPr>
+          <w:b/>
+          <w:bCs/>
+        </w:rPr>
+        <w:t>T</w:t>
+      </w:r>
+      <w:r>
+        <w:t xml:space="preserve"> steps, the vector </w:t>
+      </w:r>
+      <w:r>
+        <w:rPr>
+          <w:b/>
+          <w:bCs/>
+        </w:rPr>
+        <w:t>z</w:t>
+      </w:r>
+      <w:r>
+        <w:t xml:space="preserve"> should have been transformed from a sample from the standard normal distribution into a sample from the data distribution. This is your generated sprite.</w:t>
+      </w:r>
+    </w:p>
+    <w:p/>
+    <w:p>
+      <w:pPr>
+        <w:keepNext/>
+        <w:jc w:val="center"/>
+      </w:pPr>
+      <w:r>
+        <w:rPr>
+          <w:noProof/>
+        </w:rPr>
+        <w:drawing>
+          <wp:inline distT="0" distB="0" distL="0" distR="0" wp14:anchorId="3FF5885D" wp14:editId="02D6B9E1">
+            <wp:extent cx="3817913" cy="3657600"/>
+            <wp:effectExtent l="0" t="0" r="5080" b="0"/>
+            <wp:docPr id="1995187871" name="Picture 1"/>
+            <wp:cNvGraphicFramePr>
+              <a:graphicFrameLocks xmlns:a="http://schemas.openxmlformats.org/drawingml/2006/main" noChangeAspect="1"/>
+            </wp:cNvGraphicFramePr>
+            <a:graphic xmlns:a="http://schemas.openxmlformats.org/drawingml/2006/main">
+              <a:graphicData uri="http://schemas.openxmlformats.org/drawingml/2006/picture">
+                <pic:pic xmlns:pic="http://schemas.openxmlformats.org/drawingml/2006/picture">
+                  <pic:nvPicPr>
+                    <pic:cNvPr id="1995187871" name="Picture 1995187871"/>
+                    <pic:cNvPicPr/>
+                  </pic:nvPicPr>
+                  <pic:blipFill>
+                    <a:blip r:embed="rId11" cstate="print">
+                      <a:extLst>
+                        <a:ext uri="{28A0092B-C50C-407E-A947-70E740481C1C}">
+                          <a14:useLocalDpi xmlns:a14="http://schemas.microsoft.com/office/drawing/2010/main" val="0"/>
+                        </a:ext>
+                      </a:extLst>
+                    </a:blip>
+                    <a:stretch>
+                      <a:fillRect/>
+                    </a:stretch>
+                  </pic:blipFill>
+                  <pic:spPr>
+                    <a:xfrm>
+                      <a:off x="0" y="0"/>
+                      <a:ext cx="3822550" cy="3662043"/>
+                    </a:xfrm>
+                    <a:prstGeom prst="rect">
+                      <a:avLst/>
+                    </a:prstGeom>
+                  </pic:spPr>
+                </pic:pic>
+              </a:graphicData>
+            </a:graphic>
+          </wp:inline>
+        </w:drawing>
+      </w:r>
+    </w:p>
+    <w:p>
+      <w:pPr>
+        <w:pStyle w:val="Caption"/>
+        <w:jc w:val="center"/>
+      </w:pPr>
+      <w:r>
+        <w:t xml:space="preserve">Figure </w:t>
+      </w:r>
+      <w:r>
+        <w:fldChar w:fldCharType="begin"/>
+      </w:r>
+      <w:r>
+        <w:instrText xml:space="preserve"> SEQ Figure \* ARABIC </w:instrText>
+      </w:r>
+      <w:r>
+        <w:fldChar w:fldCharType="separate"/>
+      </w:r>
+      <w:r>
+        <w:rPr>
+          <w:noProof/>
+        </w:rPr>
+        <w:t>1</w:t>
+      </w:r>
+      <w:r>
+        <w:fldChar w:fldCharType="end"/>
+      </w:r>
+      <w:r>
+        <w:t>: Sharon's algorithm for sampling</w:t>
+      </w:r>
+    </w:p>
+    <w:p>
+      <w:r>
+        <w:rPr>
+          <w:b/>
+          <w:bCs/>
+        </w:rPr>
+        <w:t>DDPM</w:t>
+      </w:r>
+      <w:r>
+        <w:t xml:space="preserve">: denoising diffusion </w:t>
+      </w:r>
+      <w:r>
+        <w:t>probabilistic</w:t>
+      </w:r>
+      <w:r>
+        <w:t xml:space="preserve"> models (</w:t>
+      </w:r>
+      <w:hyperlink r:id="rId12" w:history="1">
+        <w:r>
+          <w:rPr>
+            <w:rStyle w:val="Hyperlink"/>
+          </w:rPr>
+          <w:t>arxiv.org/pdf/2006.11239.pdf</w:t>
+        </w:r>
+      </w:hyperlink>
+      <w:r>
+        <w:t>)</w:t>
+      </w:r>
+    </w:p>
+    <w:p/>
+    <w:p>
+      <w:r>
+        <w:t xml:space="preserve">Describing the </w:t>
       </w:r>
       <w:proofErr w:type="spellStart"/>
       <w:r>
-        <w:t>LangChain's</w:t>
+        <w:rPr>
+          <w:b/>
+          <w:bCs/>
+        </w:rPr>
+        <w:t>ContextUnet</w:t>
       </w:r>
       <w:proofErr w:type="spellEnd"/>
       <w:r>
-        <w:t xml:space="preserve"> full potential. There is a vast array of features and capabilities that remain to be discovered and harnessed, which could revolutionize the way we build and interact with LLM applications.</w:t>
-      </w:r>
-    </w:p>
-    <w:p/>
-    <w:p/>
-    <w:p/>
-    <w:p/>
-    <w:p/>
-    <w:p/>
-    <w:p/>
-    <w:p/>
-    <w:p/>
-    <w:p/>
-    <w:p/>
-    <w:p/>
-    <w:p/>
-    <w:p/>
-    <w:p/>
-    <w:p/>
-    <w:p/>
-    <w:p/>
-    <w:p/>
-    <w:p/>
-    <w:p/>
-    <w:p/>
-    <w:p/>
-    <w:p/>
-    <w:p/>
-    <w:p/>
-    <w:p/>
-    <w:p/>
-    <w:p/>
-    <w:p/>
-    <w:p/>
-    <w:p/>
-    <w:p>
-      <w:pPr>
-        <w:pStyle w:val="Heading1"/>
-      </w:pPr>
-      <w:bookmarkStart w:id="9" w:name="_Toc137798007"/>
-      <w:r>
-        <w:lastRenderedPageBreak/>
-        <w:t>How Diffusion Models Work</w:t>
-      </w:r>
-      <w:bookmarkEnd w:id="9"/>
+        <w:t xml:space="preserve"> function in the notebook:</w:t>
+      </w:r>
+    </w:p>
+    <w:p>
+      <w:pPr>
+        <w:pStyle w:val="ListParagraph"/>
+        <w:numPr>
+          <w:ilvl w:val="0"/>
+          <w:numId w:val="6"/>
+        </w:numPr>
+      </w:pPr>
+      <w:r>
+        <w:t>This code defines a U-Net architecture with context and time embeddings. U-Net is a type of convolutional neural network that is often used for image segmentation tasks. It has a symmetric encoder-decoder structure, which allows it to capture both local and global information about the input image.</w:t>
+      </w:r>
+      <w:r>
+        <w:br/>
+      </w:r>
+      <w:r>
+        <w:br/>
+      </w:r>
+      <w:r>
+        <w:t>Here's a breakdown of the code:</w:t>
+      </w:r>
+    </w:p>
+    <w:p>
+      <w:pPr>
+        <w:pStyle w:val="ListParagraph"/>
+        <w:numPr>
+          <w:ilvl w:val="1"/>
+          <w:numId w:val="6"/>
+        </w:numPr>
+      </w:pPr>
+      <w:r>
+        <w:t xml:space="preserve"> The `</w:t>
+      </w:r>
+      <w:proofErr w:type="spellStart"/>
+      <w:r>
+        <w:t>ContextUnet</w:t>
+      </w:r>
+      <w:proofErr w:type="spellEnd"/>
+      <w:r>
+        <w:t xml:space="preserve">` class is a subclass of </w:t>
+      </w:r>
+      <w:proofErr w:type="spellStart"/>
+      <w:r>
+        <w:t>PyTorch's</w:t>
+      </w:r>
+      <w:proofErr w:type="spellEnd"/>
+      <w:r>
+        <w:t xml:space="preserve"> `</w:t>
+      </w:r>
+      <w:proofErr w:type="spellStart"/>
+      <w:r>
+        <w:t>nn.Module</w:t>
+      </w:r>
+      <w:proofErr w:type="spellEnd"/>
+      <w:r>
+        <w:t>` class, which means it represents a neural network module. It has several instance variables that represent different layers of the network.</w:t>
+      </w:r>
+    </w:p>
+    <w:p>
+      <w:pPr>
+        <w:pStyle w:val="ListParagraph"/>
+        <w:numPr>
+          <w:ilvl w:val="1"/>
+          <w:numId w:val="6"/>
+        </w:numPr>
+      </w:pPr>
+      <w:r>
+        <w:t xml:space="preserve"> The `__</w:t>
+      </w:r>
+      <w:proofErr w:type="spellStart"/>
+      <w:r>
+        <w:t>init</w:t>
+      </w:r>
+      <w:proofErr w:type="spellEnd"/>
+      <w:r>
+        <w:t>__` method initializes these layers. The `</w:t>
+      </w:r>
+      <w:proofErr w:type="spellStart"/>
+      <w:r>
+        <w:t>in_channels</w:t>
+      </w:r>
+      <w:proofErr w:type="spellEnd"/>
+      <w:r>
+        <w:t>` parameter is the number of channels in the input image, `</w:t>
+      </w:r>
+      <w:proofErr w:type="spellStart"/>
+      <w:r>
+        <w:t>n_feat</w:t>
+      </w:r>
+      <w:proofErr w:type="spellEnd"/>
+      <w:r>
+        <w:t>` is the number of feature maps in the intermediate layers, `</w:t>
+      </w:r>
+      <w:proofErr w:type="spellStart"/>
+      <w:r>
+        <w:t>n_cfeat</w:t>
+      </w:r>
+      <w:proofErr w:type="spellEnd"/>
+      <w:r>
+        <w:t>` is the number of context features, and `height` is the height of the input image.</w:t>
+      </w:r>
+    </w:p>
+    <w:p>
+      <w:pPr>
+        <w:pStyle w:val="ListParagraph"/>
+        <w:numPr>
+          <w:ilvl w:val="1"/>
+          <w:numId w:val="6"/>
+        </w:numPr>
+      </w:pPr>
+      <w:r>
+        <w:t>The `forward` method defines the forward pass of the network. It takes an input image `x`, a time step `t`, and an optional context label `c`, and returns the output of the network.</w:t>
+      </w:r>
+    </w:p>
+    <w:p>
+      <w:pPr>
+        <w:pStyle w:val="ListParagraph"/>
+        <w:numPr>
+          <w:ilvl w:val="1"/>
+          <w:numId w:val="6"/>
+        </w:numPr>
+      </w:pPr>
+      <w:r>
+        <w:t>The network consists of an initial convolutional layer, a down-sampling path (which reduces the spatial dimensions of the input), an up-sampling path (which increases the spatial dimensions back to the original size), and a final convolutional layer that maps the output to the same number of channels as the input.</w:t>
+      </w:r>
+    </w:p>
+    <w:p>
+      <w:pPr>
+        <w:pStyle w:val="ListParagraph"/>
+        <w:numPr>
+          <w:ilvl w:val="1"/>
+          <w:numId w:val="6"/>
+        </w:numPr>
+      </w:pPr>
+      <w:r>
+        <w:t>The down-sampling path and up-sampling path are each composed of several layers, including convolutional layers, normalization layers, activation functions, and up-sampling or down-sampling operations.</w:t>
+      </w:r>
+    </w:p>
+    <w:p>
+      <w:pPr>
+        <w:pStyle w:val="ListParagraph"/>
+        <w:numPr>
+          <w:ilvl w:val="1"/>
+          <w:numId w:val="6"/>
+        </w:numPr>
+      </w:pPr>
+      <w:r>
+        <w:t xml:space="preserve"> The network also includes embeddings for the time step and context label, which are learned during training. These embeddings are added to the feature maps at different stages of the up-sampling path, allowing the network to incorporate information about the time step and context into its output.</w:t>
+      </w:r>
+    </w:p>
+    <w:p>
+      <w:pPr>
+        <w:pStyle w:val="ListParagraph"/>
+        <w:numPr>
+          <w:ilvl w:val="1"/>
+          <w:numId w:val="6"/>
+        </w:numPr>
+      </w:pPr>
+      <w:r>
+        <w:t>The `forward` method also includes some logic for handling the case where the context label is not provided. In this case, it creates a tensor of zeros as a placeholder for the context label.</w:t>
+      </w:r>
+    </w:p>
+    <w:p>
+      <w:pPr>
+        <w:pStyle w:val="ListParagraph"/>
+        <w:numPr>
+          <w:ilvl w:val="1"/>
+          <w:numId w:val="6"/>
+        </w:numPr>
+      </w:pPr>
+      <w:r>
+        <w:t>The output of the network is a tensor with the same number of channels as the input image, which could be used for tasks like image segmentation or image-to-image translation.</w:t>
+      </w:r>
+    </w:p>
+    <w:p>
+      <w:pPr>
+        <w:pStyle w:val="ListParagraph"/>
+        <w:numPr>
+          <w:ilvl w:val="0"/>
+          <w:numId w:val="6"/>
+        </w:numPr>
+      </w:pPr>
+      <w:r>
+        <w:t>This U-Net architecture is a powerful model for image processing tasks, and the addition of context and time embeddings allows it to handle more complex tasks that involve additional information beyond just the input image.</w:t>
+      </w:r>
+    </w:p>
+    <w:p/>
+    <w:p>
+      <w:r>
+        <w:t>Why we add additional noise scaled based upon what time step we are at, at each step:</w:t>
+      </w:r>
+      <w:r>
+        <w:br/>
+      </w:r>
+      <w:r>
+        <w:rPr>
+          <w:noProof/>
+        </w:rPr>
+        <w:drawing>
+          <wp:inline distT="0" distB="0" distL="0" distR="0" wp14:anchorId="72495981" wp14:editId="5F500F71">
+            <wp:extent cx="5731510" cy="1759585"/>
+            <wp:effectExtent l="0" t="0" r="0" b="5715"/>
+            <wp:docPr id="1654261176" name="Picture 2"/>
+            <wp:cNvGraphicFramePr>
+              <a:graphicFrameLocks xmlns:a="http://schemas.openxmlformats.org/drawingml/2006/main" noChangeAspect="1"/>
+            </wp:cNvGraphicFramePr>
+            <a:graphic xmlns:a="http://schemas.openxmlformats.org/drawingml/2006/main">
+              <a:graphicData uri="http://schemas.openxmlformats.org/drawingml/2006/picture">
+                <pic:pic xmlns:pic="http://schemas.openxmlformats.org/drawingml/2006/picture">
+                  <pic:nvPicPr>
+                    <pic:cNvPr id="1654261176" name="Picture 1654261176"/>
+                    <pic:cNvPicPr/>
+                  </pic:nvPicPr>
+                  <pic:blipFill>
+                    <a:blip r:embed="rId13" cstate="print">
+                      <a:extLst>
+                        <a:ext uri="{28A0092B-C50C-407E-A947-70E740481C1C}">
+                          <a14:useLocalDpi xmlns:a14="http://schemas.microsoft.com/office/drawing/2010/main" val="0"/>
+                        </a:ext>
+                      </a:extLst>
+                    </a:blip>
+                    <a:stretch>
+                      <a:fillRect/>
+                    </a:stretch>
+                  </pic:blipFill>
+                  <pic:spPr>
+                    <a:xfrm>
+                      <a:off x="0" y="0"/>
+                      <a:ext cx="5731510" cy="1759585"/>
+                    </a:xfrm>
+                    <a:prstGeom prst="rect">
+                      <a:avLst/>
+                    </a:prstGeom>
+                  </pic:spPr>
+                </pic:pic>
+              </a:graphicData>
+            </a:graphic>
+          </wp:inline>
+        </w:drawing>
+      </w:r>
     </w:p>
     <w:sectPr>
-      <w:headerReference w:type="default" r:id="rId11"/>
-      <w:footerReference w:type="even" r:id="rId12"/>
-      <w:footerReference w:type="default" r:id="rId13"/>
+      <w:headerReference w:type="default" r:id="rId14"/>
+      <w:footerReference w:type="even" r:id="rId15"/>
+      <w:footerReference w:type="default" r:id="rId16"/>
       <w:pgSz w:w="11906" w:h="16838"/>
       <w:pgMar w:top="1440" w:right="1440" w:bottom="1440" w:left="1440" w:header="708" w:footer="708" w:gutter="0"/>
       <w:pgNumType w:start="0"/>
@@ -2973,6 +3970,95 @@
 <file path=word/numbering.xml><?xml version="1.0" encoding="utf-8"?>
 <w:numbering xmlns:wpc="http://schemas.microsoft.com/office/word/2010/wordprocessingCanvas" xmlns:cx="http://schemas.microsoft.com/office/drawing/2014/chartex" xmlns:cx1="http://schemas.microsoft.com/office/drawing/2015/9/8/chartex" xmlns:cx2="http://schemas.microsoft.com/office/drawing/2015/10/21/chartex" xmlns:cx3="http://schemas.microsoft.com/office/drawing/2016/5/9/chartex" xmlns:cx4="http://schemas.microsoft.com/office/drawing/2016/5/10/chartex" xmlns:cx5="http://schemas.microsoft.com/office/drawing/2016/5/11/chartex" xmlns:cx6="http://schemas.microsoft.com/office/drawing/2016/5/12/chartex" xmlns:cx7="http://schemas.microsoft.com/office/drawing/2016/5/13/chartex" xmlns:cx8="http://schemas.microsoft.com/office/drawing/2016/5/14/chartex" xmlns:mc="http://schemas.openxmlformats.org/markup-compatibility/2006" xmlns:aink="http://schemas.microsoft.com/office/drawing/2016/ink" xmlns:am3d="http://schemas.microsoft.com/office/drawing/2017/model3d" xmlns:o="urn:schemas-microsoft-com:office:office" xmlns:oel="http://schemas.microsoft.com/office/2019/extlst" xmlns:r="http://schemas.openxmlformats.org/officeDocument/2006/relationships" xmlns:m="http://schemas.openxmlformats.org/officeDocument/2006/math" xmlns:v="urn:schemas-microsoft-com:vml" xmlns:wp14="http://schemas.microsoft.com/office/word/2010/wordprocessingDrawing" xmlns:wp="http://schemas.openxmlformats.org/drawingml/2006/wordprocessingDrawing" xmlns:w10="urn:schemas-microsoft-com:office:word" xmlns:w="http://schemas.openxmlformats.org/wordprocessingml/2006/main" xmlns:w14="http://schemas.microsoft.com/office/word/2010/wordml" xmlns:w15="http://schemas.microsoft.com/office/word/2012/wordml" xmlns:w16cex="http://schemas.microsoft.com/office/word/2018/wordml/cex" xmlns:w16cid="http://schemas.microsoft.com/office/word/2016/wordml/cid" xmlns:w16="http://schemas.microsoft.com/office/word/2018/wordml" xmlns:w16sdtdh="http://schemas.microsoft.com/office/word/2020/wordml/sdtdatahash" xmlns:w16se="http://schemas.microsoft.com/office/word/2015/wordml/symex" xmlns:wpg="http://schemas.microsoft.com/office/word/2010/wordprocessingGroup" xmlns:wpi="http://schemas.microsoft.com/office/word/2010/wordprocessingInk" xmlns:wne="http://schemas.microsoft.com/office/word/2006/wordml" xmlns:wps="http://schemas.microsoft.com/office/word/2010/wordprocessingShape" mc:Ignorable="w14 w15 w16se w16cid w16 w16cex w16sdtdh wp14">
   <w:abstractNum w:abstractNumId="0" w15:restartNumberingAfterBreak="0">
+    <w:nsid w:val="024F34C2"/>
+    <w:multiLevelType w:val="hybridMultilevel"/>
+    <w:tmpl w:val="EBA24882"/>
+    <w:lvl w:ilvl="0" w:tplc="0809000F">
+      <w:start w:val="1"/>
+      <w:numFmt w:val="decimal"/>
+      <w:lvlText w:val="%1."/>
+      <w:lvlJc w:val="left"/>
+      <w:pPr>
+        <w:ind w:left="720" w:hanging="360"/>
+      </w:pPr>
+      <w:rPr>
+        <w:rFonts w:hint="default"/>
+      </w:rPr>
+    </w:lvl>
+    <w:lvl w:ilvl="1" w:tplc="08090019" w:tentative="1">
+      <w:start w:val="1"/>
+      <w:numFmt w:val="lowerLetter"/>
+      <w:lvlText w:val="%2."/>
+      <w:lvlJc w:val="left"/>
+      <w:pPr>
+        <w:ind w:left="1440" w:hanging="360"/>
+      </w:pPr>
+    </w:lvl>
+    <w:lvl w:ilvl="2" w:tplc="0809001B" w:tentative="1">
+      <w:start w:val="1"/>
+      <w:numFmt w:val="lowerRoman"/>
+      <w:lvlText w:val="%3."/>
+      <w:lvlJc w:val="right"/>
+      <w:pPr>
+        <w:ind w:left="2160" w:hanging="180"/>
+      </w:pPr>
+    </w:lvl>
+    <w:lvl w:ilvl="3" w:tplc="0809000F" w:tentative="1">
+      <w:start w:val="1"/>
+      <w:numFmt w:val="decimal"/>
+      <w:lvlText w:val="%4."/>
+      <w:lvlJc w:val="left"/>
+      <w:pPr>
+        <w:ind w:left="2880" w:hanging="360"/>
+      </w:pPr>
+    </w:lvl>
+    <w:lvl w:ilvl="4" w:tplc="08090019" w:tentative="1">
+      <w:start w:val="1"/>
+      <w:numFmt w:val="lowerLetter"/>
+      <w:lvlText w:val="%5."/>
+      <w:lvlJc w:val="left"/>
+      <w:pPr>
+        <w:ind w:left="3600" w:hanging="360"/>
+      </w:pPr>
+    </w:lvl>
+    <w:lvl w:ilvl="5" w:tplc="0809001B" w:tentative="1">
+      <w:start w:val="1"/>
+      <w:numFmt w:val="lowerRoman"/>
+      <w:lvlText w:val="%6."/>
+      <w:lvlJc w:val="right"/>
+      <w:pPr>
+        <w:ind w:left="4320" w:hanging="180"/>
+      </w:pPr>
+    </w:lvl>
+    <w:lvl w:ilvl="6" w:tplc="0809000F" w:tentative="1">
+      <w:start w:val="1"/>
+      <w:numFmt w:val="decimal"/>
+      <w:lvlText w:val="%7."/>
+      <w:lvlJc w:val="left"/>
+      <w:pPr>
+        <w:ind w:left="5040" w:hanging="360"/>
+      </w:pPr>
+    </w:lvl>
+    <w:lvl w:ilvl="7" w:tplc="08090019" w:tentative="1">
+      <w:start w:val="1"/>
+      <w:numFmt w:val="lowerLetter"/>
+      <w:lvlText w:val="%8."/>
+      <w:lvlJc w:val="left"/>
+      <w:pPr>
+        <w:ind w:left="5760" w:hanging="360"/>
+      </w:pPr>
+    </w:lvl>
+    <w:lvl w:ilvl="8" w:tplc="0809001B" w:tentative="1">
+      <w:start w:val="1"/>
+      <w:numFmt w:val="lowerRoman"/>
+      <w:lvlText w:val="%9."/>
+      <w:lvlJc w:val="right"/>
+      <w:pPr>
+        <w:ind w:left="6480" w:hanging="180"/>
+      </w:pPr>
+    </w:lvl>
+  </w:abstractNum>
+  <w:abstractNum w:abstractNumId="1" w15:restartNumberingAfterBreak="0">
     <w:nsid w:val="08862908"/>
     <w:multiLevelType w:val="hybridMultilevel"/>
     <w:tmpl w:val="8220A8A6"/>
@@ -2988,7 +4074,7 @@
         <w:rFonts w:ascii="Symbol" w:eastAsiaTheme="minorHAnsi" w:hAnsi="Symbol" w:cstheme="minorBidi" w:hint="default"/>
       </w:rPr>
     </w:lvl>
-    <w:lvl w:ilvl="1" w:tplc="08090003" w:tentative="1">
+    <w:lvl w:ilvl="1" w:tplc="08090003">
       <w:start w:val="1"/>
       <w:numFmt w:val="bullet"/>
       <w:lvlText w:val="o"/>
@@ -3085,7 +4171,7 @@
       </w:rPr>
     </w:lvl>
   </w:abstractNum>
-  <w:abstractNum w:abstractNumId="1" w15:restartNumberingAfterBreak="0">
+  <w:abstractNum w:abstractNumId="2" w15:restartNumberingAfterBreak="0">
     <w:nsid w:val="1BF06A88"/>
     <w:multiLevelType w:val="hybridMultilevel"/>
     <w:tmpl w:val="7F3C9CF6"/>
@@ -3171,7 +4257,120 @@
       </w:pPr>
     </w:lvl>
   </w:abstractNum>
-  <w:abstractNum w:abstractNumId="2" w15:restartNumberingAfterBreak="0">
+  <w:abstractNum w:abstractNumId="3" w15:restartNumberingAfterBreak="0">
+    <w:nsid w:val="2B0F11CE"/>
+    <w:multiLevelType w:val="multilevel"/>
+    <w:tmpl w:val="5E36BE86"/>
+    <w:lvl w:ilvl="0">
+      <w:start w:val="1"/>
+      <w:numFmt w:val="decimal"/>
+      <w:lvlText w:val="%1."/>
+      <w:lvlJc w:val="left"/>
+      <w:pPr>
+        <w:tabs>
+          <w:tab w:val="num" w:pos="720"/>
+        </w:tabs>
+        <w:ind w:left="720" w:hanging="360"/>
+      </w:pPr>
+    </w:lvl>
+    <w:lvl w:ilvl="1">
+      <w:start w:val="1"/>
+      <w:numFmt w:val="decimal"/>
+      <w:lvlText w:val="%2."/>
+      <w:lvlJc w:val="left"/>
+      <w:pPr>
+        <w:tabs>
+          <w:tab w:val="num" w:pos="1440"/>
+        </w:tabs>
+        <w:ind w:left="1440" w:hanging="360"/>
+      </w:pPr>
+    </w:lvl>
+    <w:lvl w:ilvl="2" w:tentative="1">
+      <w:start w:val="1"/>
+      <w:numFmt w:val="decimal"/>
+      <w:lvlText w:val="%3."/>
+      <w:lvlJc w:val="left"/>
+      <w:pPr>
+        <w:tabs>
+          <w:tab w:val="num" w:pos="2160"/>
+        </w:tabs>
+        <w:ind w:left="2160" w:hanging="360"/>
+      </w:pPr>
+    </w:lvl>
+    <w:lvl w:ilvl="3" w:tentative="1">
+      <w:start w:val="1"/>
+      <w:numFmt w:val="decimal"/>
+      <w:lvlText w:val="%4."/>
+      <w:lvlJc w:val="left"/>
+      <w:pPr>
+        <w:tabs>
+          <w:tab w:val="num" w:pos="2880"/>
+        </w:tabs>
+        <w:ind w:left="2880" w:hanging="360"/>
+      </w:pPr>
+    </w:lvl>
+    <w:lvl w:ilvl="4" w:tentative="1">
+      <w:start w:val="1"/>
+      <w:numFmt w:val="decimal"/>
+      <w:lvlText w:val="%5."/>
+      <w:lvlJc w:val="left"/>
+      <w:pPr>
+        <w:tabs>
+          <w:tab w:val="num" w:pos="3600"/>
+        </w:tabs>
+        <w:ind w:left="3600" w:hanging="360"/>
+      </w:pPr>
+    </w:lvl>
+    <w:lvl w:ilvl="5" w:tentative="1">
+      <w:start w:val="1"/>
+      <w:numFmt w:val="decimal"/>
+      <w:lvlText w:val="%6."/>
+      <w:lvlJc w:val="left"/>
+      <w:pPr>
+        <w:tabs>
+          <w:tab w:val="num" w:pos="4320"/>
+        </w:tabs>
+        <w:ind w:left="4320" w:hanging="360"/>
+      </w:pPr>
+    </w:lvl>
+    <w:lvl w:ilvl="6" w:tentative="1">
+      <w:start w:val="1"/>
+      <w:numFmt w:val="decimal"/>
+      <w:lvlText w:val="%7."/>
+      <w:lvlJc w:val="left"/>
+      <w:pPr>
+        <w:tabs>
+          <w:tab w:val="num" w:pos="5040"/>
+        </w:tabs>
+        <w:ind w:left="5040" w:hanging="360"/>
+      </w:pPr>
+    </w:lvl>
+    <w:lvl w:ilvl="7" w:tentative="1">
+      <w:start w:val="1"/>
+      <w:numFmt w:val="decimal"/>
+      <w:lvlText w:val="%8."/>
+      <w:lvlJc w:val="left"/>
+      <w:pPr>
+        <w:tabs>
+          <w:tab w:val="num" w:pos="5760"/>
+        </w:tabs>
+        <w:ind w:left="5760" w:hanging="360"/>
+      </w:pPr>
+    </w:lvl>
+    <w:lvl w:ilvl="8" w:tentative="1">
+      <w:start w:val="1"/>
+      <w:numFmt w:val="decimal"/>
+      <w:lvlText w:val="%9."/>
+      <w:lvlJc w:val="left"/>
+      <w:pPr>
+        <w:tabs>
+          <w:tab w:val="num" w:pos="6480"/>
+        </w:tabs>
+        <w:ind w:left="6480" w:hanging="360"/>
+      </w:pPr>
+    </w:lvl>
+  </w:abstractNum>
+  <w:abstractNum w:abstractNumId="4" w15:restartNumberingAfterBreak="0">
     <w:nsid w:val="32D001F6"/>
     <w:multiLevelType w:val="hybridMultilevel"/>
     <w:tmpl w:val="D4926544"/>
@@ -3260,7 +4459,7 @@
       </w:pPr>
     </w:lvl>
   </w:abstractNum>
-  <w:abstractNum w:abstractNumId="3" w15:restartNumberingAfterBreak="0">
+  <w:abstractNum w:abstractNumId="5" w15:restartNumberingAfterBreak="0">
     <w:nsid w:val="36FE5CDC"/>
     <w:multiLevelType w:val="hybridMultilevel"/>
     <w:tmpl w:val="2E34F140"/>
@@ -3373,7 +4572,7 @@
       </w:rPr>
     </w:lvl>
   </w:abstractNum>
-  <w:abstractNum w:abstractNumId="4" w15:restartNumberingAfterBreak="0">
+  <w:abstractNum w:abstractNumId="6" w15:restartNumberingAfterBreak="0">
     <w:nsid w:val="5B2E2EDC"/>
     <w:multiLevelType w:val="hybridMultilevel"/>
     <w:tmpl w:val="C34A70A4"/>
@@ -3459,7 +4658,7 @@
       </w:pPr>
     </w:lvl>
   </w:abstractNum>
-  <w:abstractNum w:abstractNumId="5" w15:restartNumberingAfterBreak="0">
+  <w:abstractNum w:abstractNumId="7" w15:restartNumberingAfterBreak="0">
     <w:nsid w:val="673E0186"/>
     <w:multiLevelType w:val="hybridMultilevel"/>
     <w:tmpl w:val="2B64157E"/>
@@ -3572,7 +4771,7 @@
       </w:rPr>
     </w:lvl>
   </w:abstractNum>
-  <w:abstractNum w:abstractNumId="6" w15:restartNumberingAfterBreak="0">
+  <w:abstractNum w:abstractNumId="8" w15:restartNumberingAfterBreak="0">
     <w:nsid w:val="71DB407E"/>
     <w:multiLevelType w:val="hybridMultilevel"/>
     <w:tmpl w:val="829E4756"/>
@@ -3685,7 +4884,7 @@
       </w:rPr>
     </w:lvl>
   </w:abstractNum>
-  <w:abstractNum w:abstractNumId="7" w15:restartNumberingAfterBreak="0">
+  <w:abstractNum w:abstractNumId="9" w15:restartNumberingAfterBreak="0">
     <w:nsid w:val="79905896"/>
     <w:multiLevelType w:val="hybridMultilevel"/>
     <w:tmpl w:val="F0AA6CB2"/>
@@ -3798,29 +4997,151 @@
       </w:rPr>
     </w:lvl>
   </w:abstractNum>
+  <w:abstractNum w:abstractNumId="10" w15:restartNumberingAfterBreak="0">
+    <w:nsid w:val="7DC00C9E"/>
+    <w:multiLevelType w:val="multilevel"/>
+    <w:tmpl w:val="811EDAC4"/>
+    <w:lvl w:ilvl="0">
+      <w:start w:val="1"/>
+      <w:numFmt w:val="decimal"/>
+      <w:lvlText w:val="%1."/>
+      <w:lvlJc w:val="left"/>
+      <w:pPr>
+        <w:tabs>
+          <w:tab w:val="num" w:pos="720"/>
+        </w:tabs>
+        <w:ind w:left="720" w:hanging="360"/>
+      </w:pPr>
+    </w:lvl>
+    <w:lvl w:ilvl="1" w:tentative="1">
+      <w:start w:val="1"/>
+      <w:numFmt w:val="decimal"/>
+      <w:lvlText w:val="%2."/>
+      <w:lvlJc w:val="left"/>
+      <w:pPr>
+        <w:tabs>
+          <w:tab w:val="num" w:pos="1440"/>
+        </w:tabs>
+        <w:ind w:left="1440" w:hanging="360"/>
+      </w:pPr>
+    </w:lvl>
+    <w:lvl w:ilvl="2" w:tentative="1">
+      <w:start w:val="1"/>
+      <w:numFmt w:val="decimal"/>
+      <w:lvlText w:val="%3."/>
+      <w:lvlJc w:val="left"/>
+      <w:pPr>
+        <w:tabs>
+          <w:tab w:val="num" w:pos="2160"/>
+        </w:tabs>
+        <w:ind w:left="2160" w:hanging="360"/>
+      </w:pPr>
+    </w:lvl>
+    <w:lvl w:ilvl="3" w:tentative="1">
+      <w:start w:val="1"/>
+      <w:numFmt w:val="decimal"/>
+      <w:lvlText w:val="%4."/>
+      <w:lvlJc w:val="left"/>
+      <w:pPr>
+        <w:tabs>
+          <w:tab w:val="num" w:pos="2880"/>
+        </w:tabs>
+        <w:ind w:left="2880" w:hanging="360"/>
+      </w:pPr>
+    </w:lvl>
+    <w:lvl w:ilvl="4" w:tentative="1">
+      <w:start w:val="1"/>
+      <w:numFmt w:val="decimal"/>
+      <w:lvlText w:val="%5."/>
+      <w:lvlJc w:val="left"/>
+      <w:pPr>
+        <w:tabs>
+          <w:tab w:val="num" w:pos="3600"/>
+        </w:tabs>
+        <w:ind w:left="3600" w:hanging="360"/>
+      </w:pPr>
+    </w:lvl>
+    <w:lvl w:ilvl="5" w:tentative="1">
+      <w:start w:val="1"/>
+      <w:numFmt w:val="decimal"/>
+      <w:lvlText w:val="%6."/>
+      <w:lvlJc w:val="left"/>
+      <w:pPr>
+        <w:tabs>
+          <w:tab w:val="num" w:pos="4320"/>
+        </w:tabs>
+        <w:ind w:left="4320" w:hanging="360"/>
+      </w:pPr>
+    </w:lvl>
+    <w:lvl w:ilvl="6" w:tentative="1">
+      <w:start w:val="1"/>
+      <w:numFmt w:val="decimal"/>
+      <w:lvlText w:val="%7."/>
+      <w:lvlJc w:val="left"/>
+      <w:pPr>
+        <w:tabs>
+          <w:tab w:val="num" w:pos="5040"/>
+        </w:tabs>
+        <w:ind w:left="5040" w:hanging="360"/>
+      </w:pPr>
+    </w:lvl>
+    <w:lvl w:ilvl="7" w:tentative="1">
+      <w:start w:val="1"/>
+      <w:numFmt w:val="decimal"/>
+      <w:lvlText w:val="%8."/>
+      <w:lvlJc w:val="left"/>
+      <w:pPr>
+        <w:tabs>
+          <w:tab w:val="num" w:pos="5760"/>
+        </w:tabs>
+        <w:ind w:left="5760" w:hanging="360"/>
+      </w:pPr>
+    </w:lvl>
+    <w:lvl w:ilvl="8" w:tentative="1">
+      <w:start w:val="1"/>
+      <w:numFmt w:val="decimal"/>
+      <w:lvlText w:val="%9."/>
+      <w:lvlJc w:val="left"/>
+      <w:pPr>
+        <w:tabs>
+          <w:tab w:val="num" w:pos="6480"/>
+        </w:tabs>
+        <w:ind w:left="6480" w:hanging="360"/>
+      </w:pPr>
+    </w:lvl>
+  </w:abstractNum>
   <w:num w:numId="1" w16cid:durableId="474613031">
+    <w:abstractNumId w:val="6"/>
+  </w:num>
+  <w:num w:numId="2" w16cid:durableId="1545826405">
+    <w:abstractNumId w:val="5"/>
+  </w:num>
+  <w:num w:numId="3" w16cid:durableId="976954663">
+    <w:abstractNumId w:val="8"/>
+  </w:num>
+  <w:num w:numId="4" w16cid:durableId="1929923601">
+    <w:abstractNumId w:val="7"/>
+  </w:num>
+  <w:num w:numId="5" w16cid:durableId="1408841465">
+    <w:abstractNumId w:val="2"/>
+  </w:num>
+  <w:num w:numId="6" w16cid:durableId="590892086">
+    <w:abstractNumId w:val="1"/>
+  </w:num>
+  <w:num w:numId="7" w16cid:durableId="1323241601">
+    <w:abstractNumId w:val="9"/>
+  </w:num>
+  <w:num w:numId="8" w16cid:durableId="1223711662">
     <w:abstractNumId w:val="4"/>
   </w:num>
-  <w:num w:numId="2" w16cid:durableId="1545826405">
-    <w:abstractNumId w:val="3"/>
-  </w:num>
-  <w:num w:numId="3" w16cid:durableId="976954663">
-    <w:abstractNumId w:val="6"/>
-  </w:num>
-  <w:num w:numId="4" w16cid:durableId="1929923601">
-    <w:abstractNumId w:val="5"/>
-  </w:num>
-  <w:num w:numId="5" w16cid:durableId="1408841465">
-    <w:abstractNumId w:val="1"/>
-  </w:num>
-  <w:num w:numId="6" w16cid:durableId="590892086">
+  <w:num w:numId="9" w16cid:durableId="898713490">
     <w:abstractNumId w:val="0"/>
   </w:num>
-  <w:num w:numId="7" w16cid:durableId="1323241601">
-    <w:abstractNumId w:val="7"/>
+  <w:num w:numId="10" w16cid:durableId="1150169235">
+    <w:abstractNumId w:val="10"/>
   </w:num>
-  <w:num w:numId="8" w16cid:durableId="1223711662">
-    <w:abstractNumId w:val="2"/>
+  <w:num w:numId="11" w16cid:durableId="424307212">
+    <w:abstractNumId w:val="3"/>
   </w:num>
 </w:numbering>
 </file>

</xml_diff>